<commit_message>
Presentation and documentation updated.
95% done
</commit_message>
<xml_diff>
--- a/Техническа документация.docx
+++ b/Техническа документация.docx
@@ -505,7 +505,7 @@
           <w:r>
             <w:fldChar w:fldCharType="separate"/>
           </w:r>
-          <w:hyperlink w:anchor="_Toc104219855" w:history="1">
+          <w:hyperlink w:anchor="_Toc104230299" w:history="1">
             <w:r>
               <w:rPr>
                 <w:rStyle w:val="a8"/>
@@ -585,7 +585,7 @@
                 <w:noProof/>
                 <w:webHidden/>
               </w:rPr>
-              <w:instrText xml:space="preserve"> PAGEREF _Toc104219855 \h </w:instrText>
+              <w:instrText xml:space="preserve"> PAGEREF _Toc104230299 \h </w:instrText>
             </w:r>
             <w:r>
               <w:rPr>
@@ -621,9 +621,11 @@
             <w:pStyle w:val="21"/>
             <w:rPr>
               <w:rFonts w:cstheme="minorBidi"/>
+              <w:b w:val="0"/>
+              <w:bCs w:val="0"/>
             </w:rPr>
           </w:pPr>
-          <w:hyperlink w:anchor="_Toc104219856" w:history="1">
+          <w:hyperlink w:anchor="_Toc104230300" w:history="1">
             <w:r>
               <w:rPr>
                 <w:rStyle w:val="a8"/>
@@ -647,7 +649,7 @@
               <w:rPr>
                 <w:webHidden/>
               </w:rPr>
-              <w:instrText xml:space="preserve"> PAGEREF _Toc104219856 \h </w:instrText>
+              <w:instrText xml:space="preserve"> PAGEREF _Toc104230300 \h </w:instrText>
             </w:r>
             <w:r>
               <w:rPr>
@@ -679,9 +681,11 @@
             <w:pStyle w:val="21"/>
             <w:rPr>
               <w:rFonts w:cstheme="minorBidi"/>
+              <w:b w:val="0"/>
+              <w:bCs w:val="0"/>
             </w:rPr>
           </w:pPr>
-          <w:hyperlink w:anchor="_Toc104219857" w:history="1">
+          <w:hyperlink w:anchor="_Toc104230301" w:history="1">
             <w:r>
               <w:rPr>
                 <w:rStyle w:val="a8"/>
@@ -705,7 +709,7 @@
               <w:rPr>
                 <w:webHidden/>
               </w:rPr>
-              <w:instrText xml:space="preserve"> PAGEREF _Toc104219857 \h </w:instrText>
+              <w:instrText xml:space="preserve"> PAGEREF _Toc104230301 \h </w:instrText>
             </w:r>
             <w:r>
               <w:rPr>
@@ -737,9 +741,11 @@
             <w:pStyle w:val="21"/>
             <w:rPr>
               <w:rFonts w:cstheme="minorBidi"/>
+              <w:b w:val="0"/>
+              <w:bCs w:val="0"/>
             </w:rPr>
           </w:pPr>
-          <w:hyperlink w:anchor="_Toc104219858" w:history="1">
+          <w:hyperlink w:anchor="_Toc104230302" w:history="1">
             <w:r>
               <w:rPr>
                 <w:rStyle w:val="a8"/>
@@ -771,7 +777,7 @@
               <w:rPr>
                 <w:webHidden/>
               </w:rPr>
-              <w:instrText xml:space="preserve"> PAGEREF _Toc104219858 \h </w:instrText>
+              <w:instrText xml:space="preserve"> PAGEREF _Toc104230302 \h </w:instrText>
             </w:r>
             <w:r>
               <w:rPr>
@@ -803,9 +809,11 @@
             <w:pStyle w:val="21"/>
             <w:rPr>
               <w:rFonts w:cstheme="minorBidi"/>
+              <w:b w:val="0"/>
+              <w:bCs w:val="0"/>
             </w:rPr>
           </w:pPr>
-          <w:hyperlink w:anchor="_Toc104219859" w:history="1">
+          <w:hyperlink w:anchor="_Toc104230303" w:history="1">
             <w:r>
               <w:rPr>
                 <w:rStyle w:val="a8"/>
@@ -829,7 +837,7 @@
               <w:rPr>
                 <w:webHidden/>
               </w:rPr>
-              <w:instrText xml:space="preserve"> PAGEREF _Toc104219859 \h </w:instrText>
+              <w:instrText xml:space="preserve"> PAGEREF _Toc104230303 \h </w:instrText>
             </w:r>
             <w:r>
               <w:rPr>
@@ -861,13 +869,14 @@
             <w:pStyle w:val="21"/>
             <w:rPr>
               <w:rFonts w:cstheme="minorBidi"/>
+              <w:b w:val="0"/>
+              <w:bCs w:val="0"/>
             </w:rPr>
           </w:pPr>
-          <w:hyperlink w:anchor="_Toc104219860" w:history="1">
+          <w:hyperlink w:anchor="_Toc104230304" w:history="1">
             <w:r>
               <w:rPr>
                 <w:rStyle w:val="a8"/>
-                <w:color w:val="auto"/>
               </w:rPr>
               <w:t>Структура на проекта</w:t>
             </w:r>
@@ -887,7 +896,7 @@
               <w:rPr>
                 <w:webHidden/>
               </w:rPr>
-              <w:instrText xml:space="preserve"> PAGEREF _Toc104219860 \h </w:instrText>
+              <w:instrText xml:space="preserve"> PAGEREF _Toc104230304 \h </w:instrText>
             </w:r>
             <w:r>
               <w:rPr>
@@ -919,9 +928,11 @@
             <w:pStyle w:val="21"/>
             <w:rPr>
               <w:rFonts w:cstheme="minorBidi"/>
+              <w:b w:val="0"/>
+              <w:bCs w:val="0"/>
             </w:rPr>
           </w:pPr>
-          <w:hyperlink w:anchor="_Toc104219861" w:history="1">
+          <w:hyperlink w:anchor="_Toc104230305" w:history="1">
             <w:r>
               <w:rPr>
                 <w:rStyle w:val="a8"/>
@@ -945,7 +956,7 @@
               <w:rPr>
                 <w:webHidden/>
               </w:rPr>
-              <w:instrText xml:space="preserve"> PAGEREF _Toc104219861 \h </w:instrText>
+              <w:instrText xml:space="preserve"> PAGEREF _Toc104230305 \h </w:instrText>
             </w:r>
             <w:r>
               <w:rPr>
@@ -984,7 +995,7 @@
               <w:lang w:eastAsia="bg-BG"/>
             </w:rPr>
           </w:pPr>
-          <w:hyperlink w:anchor="_Toc104219862" w:history="1">
+          <w:hyperlink w:anchor="_Toc104230306" w:history="1">
             <w:r>
               <w:rPr>
                 <w:rStyle w:val="a8"/>
@@ -1012,7 +1023,7 @@
                 <w:noProof/>
                 <w:webHidden/>
               </w:rPr>
-              <w:instrText xml:space="preserve"> PAGEREF _Toc104219862 \h </w:instrText>
+              <w:instrText xml:space="preserve"> PAGEREF _Toc104230306 \h </w:instrText>
             </w:r>
             <w:r>
               <w:rPr>
@@ -1048,9 +1059,11 @@
             <w:pStyle w:val="21"/>
             <w:rPr>
               <w:rFonts w:cstheme="minorBidi"/>
+              <w:b w:val="0"/>
+              <w:bCs w:val="0"/>
             </w:rPr>
           </w:pPr>
-          <w:hyperlink w:anchor="_Toc104219863" w:history="1">
+          <w:hyperlink w:anchor="_Toc104230307" w:history="1">
             <w:r>
               <w:rPr>
                 <w:rStyle w:val="a8"/>
@@ -1074,7 +1087,7 @@
               <w:rPr>
                 <w:webHidden/>
               </w:rPr>
-              <w:instrText xml:space="preserve"> PAGEREF _Toc104219863 \h </w:instrText>
+              <w:instrText xml:space="preserve"> PAGEREF _Toc104230307 \h </w:instrText>
             </w:r>
             <w:r>
               <w:rPr>
@@ -1106,9 +1119,11 @@
             <w:pStyle w:val="21"/>
             <w:rPr>
               <w:rFonts w:cstheme="minorBidi"/>
+              <w:b w:val="0"/>
+              <w:bCs w:val="0"/>
             </w:rPr>
           </w:pPr>
-          <w:hyperlink w:anchor="_Toc104219864" w:history="1">
+          <w:hyperlink w:anchor="_Toc104230308" w:history="1">
             <w:r>
               <w:rPr>
                 <w:rStyle w:val="a8"/>
@@ -1132,7 +1147,7 @@
               <w:rPr>
                 <w:webHidden/>
               </w:rPr>
-              <w:instrText xml:space="preserve"> PAGEREF _Toc104219864 \h </w:instrText>
+              <w:instrText xml:space="preserve"> PAGEREF _Toc104230308 \h </w:instrText>
             </w:r>
             <w:r>
               <w:rPr>
@@ -1164,9 +1179,11 @@
             <w:pStyle w:val="21"/>
             <w:rPr>
               <w:rFonts w:cstheme="minorBidi"/>
+              <w:b w:val="0"/>
+              <w:bCs w:val="0"/>
             </w:rPr>
           </w:pPr>
-          <w:hyperlink w:anchor="_Toc104219865" w:history="1">
+          <w:hyperlink w:anchor="_Toc104230309" w:history="1">
             <w:r>
               <w:rPr>
                 <w:rStyle w:val="a8"/>
@@ -1190,7 +1207,7 @@
               <w:rPr>
                 <w:webHidden/>
               </w:rPr>
-              <w:instrText xml:space="preserve"> PAGEREF _Toc104219865 \h </w:instrText>
+              <w:instrText xml:space="preserve"> PAGEREF _Toc104230309 \h </w:instrText>
             </w:r>
             <w:r>
               <w:rPr>
@@ -1222,9 +1239,11 @@
             <w:pStyle w:val="21"/>
             <w:rPr>
               <w:rFonts w:cstheme="minorBidi"/>
+              <w:b w:val="0"/>
+              <w:bCs w:val="0"/>
             </w:rPr>
           </w:pPr>
-          <w:hyperlink w:anchor="_Toc104219866" w:history="1">
+          <w:hyperlink w:anchor="_Toc104230310" w:history="1">
             <w:r>
               <w:rPr>
                 <w:rStyle w:val="a8"/>
@@ -1248,7 +1267,7 @@
               <w:rPr>
                 <w:webHidden/>
               </w:rPr>
-              <w:instrText xml:space="preserve"> PAGEREF _Toc104219866 \h </w:instrText>
+              <w:instrText xml:space="preserve"> PAGEREF _Toc104230310 \h </w:instrText>
             </w:r>
             <w:r>
               <w:rPr>
@@ -1287,7 +1306,7 @@
               <w:lang w:eastAsia="bg-BG"/>
             </w:rPr>
           </w:pPr>
-          <w:hyperlink w:anchor="_Toc104219867" w:history="1">
+          <w:hyperlink w:anchor="_Toc104230311" w:history="1">
             <w:r>
               <w:rPr>
                 <w:rStyle w:val="a8"/>
@@ -1452,7 +1471,7 @@
                 <w:noProof/>
                 <w:webHidden/>
               </w:rPr>
-              <w:instrText xml:space="preserve"> PAGEREF _Toc104219867 \h </w:instrText>
+              <w:instrText xml:space="preserve"> PAGEREF _Toc104230311 \h </w:instrText>
             </w:r>
             <w:r>
               <w:rPr>
@@ -1488,9 +1507,11 @@
             <w:pStyle w:val="21"/>
             <w:rPr>
               <w:rFonts w:cstheme="minorBidi"/>
+              <w:b w:val="0"/>
+              <w:bCs w:val="0"/>
             </w:rPr>
           </w:pPr>
-          <w:hyperlink w:anchor="_Toc104219868" w:history="1">
+          <w:hyperlink w:anchor="_Toc104230312" w:history="1">
             <w:r>
               <w:rPr>
                 <w:rStyle w:val="a8"/>
@@ -1514,7 +1535,7 @@
               <w:rPr>
                 <w:webHidden/>
               </w:rPr>
-              <w:instrText xml:space="preserve"> PAGEREF _Toc104219868 \h </w:instrText>
+              <w:instrText xml:space="preserve"> PAGEREF _Toc104230312 \h </w:instrText>
             </w:r>
             <w:r>
               <w:rPr>
@@ -1546,9 +1567,11 @@
             <w:pStyle w:val="21"/>
             <w:rPr>
               <w:rFonts w:cstheme="minorBidi"/>
+              <w:b w:val="0"/>
+              <w:bCs w:val="0"/>
             </w:rPr>
           </w:pPr>
-          <w:hyperlink w:anchor="_Toc104219869" w:history="1">
+          <w:hyperlink w:anchor="_Toc104230313" w:history="1">
             <w:r>
               <w:rPr>
                 <w:rStyle w:val="a8"/>
@@ -1572,7 +1595,7 @@
               <w:rPr>
                 <w:webHidden/>
               </w:rPr>
-              <w:instrText xml:space="preserve"> PAGEREF _Toc104219869 \h </w:instrText>
+              <w:instrText xml:space="preserve"> PAGEREF _Toc104230313 \h </w:instrText>
             </w:r>
             <w:r>
               <w:rPr>
@@ -1604,9 +1627,11 @@
             <w:pStyle w:val="21"/>
             <w:rPr>
               <w:rFonts w:cstheme="minorBidi"/>
+              <w:b w:val="0"/>
+              <w:bCs w:val="0"/>
             </w:rPr>
           </w:pPr>
-          <w:hyperlink w:anchor="_Toc104219870" w:history="1">
+          <w:hyperlink w:anchor="_Toc104230314" w:history="1">
             <w:r>
               <w:rPr>
                 <w:rStyle w:val="a8"/>
@@ -1630,7 +1655,7 @@
               <w:rPr>
                 <w:webHidden/>
               </w:rPr>
-              <w:instrText xml:space="preserve"> PAGEREF _Toc104219870 \h </w:instrText>
+              <w:instrText xml:space="preserve"> PAGEREF _Toc104230314 \h </w:instrText>
             </w:r>
             <w:r>
               <w:rPr>
@@ -1662,9 +1687,11 @@
             <w:pStyle w:val="21"/>
             <w:rPr>
               <w:rFonts w:cstheme="minorBidi"/>
+              <w:b w:val="0"/>
+              <w:bCs w:val="0"/>
             </w:rPr>
           </w:pPr>
-          <w:hyperlink w:anchor="_Toc104219871" w:history="1">
+          <w:hyperlink w:anchor="_Toc104230315" w:history="1">
             <w:r>
               <w:rPr>
                 <w:rStyle w:val="a8"/>
@@ -1688,7 +1715,7 @@
               <w:rPr>
                 <w:webHidden/>
               </w:rPr>
-              <w:instrText xml:space="preserve"> PAGEREF _Toc104219871 \h </w:instrText>
+              <w:instrText xml:space="preserve"> PAGEREF _Toc104230315 \h </w:instrText>
             </w:r>
             <w:r>
               <w:rPr>
@@ -1720,9 +1747,11 @@
             <w:pStyle w:val="21"/>
             <w:rPr>
               <w:rFonts w:cstheme="minorBidi"/>
+              <w:b w:val="0"/>
+              <w:bCs w:val="0"/>
             </w:rPr>
           </w:pPr>
-          <w:hyperlink w:anchor="_Toc104219872" w:history="1">
+          <w:hyperlink w:anchor="_Toc104230316" w:history="1">
             <w:r>
               <w:rPr>
                 <w:rStyle w:val="a8"/>
@@ -1746,7 +1775,7 @@
               <w:rPr>
                 <w:webHidden/>
               </w:rPr>
-              <w:instrText xml:space="preserve"> PAGEREF _Toc104219872 \h </w:instrText>
+              <w:instrText xml:space="preserve"> PAGEREF _Toc104230316 \h </w:instrText>
             </w:r>
             <w:r>
               <w:rPr>
@@ -1785,7 +1814,7 @@
               <w:lang w:eastAsia="bg-BG"/>
             </w:rPr>
           </w:pPr>
-          <w:hyperlink w:anchor="_Toc104219873" w:history="1">
+          <w:hyperlink w:anchor="_Toc104230317" w:history="1">
             <w:r>
               <w:rPr>
                 <w:rStyle w:val="a8"/>
@@ -1933,7 +1962,7 @@
                 <w:noProof/>
                 <w:webHidden/>
               </w:rPr>
-              <w:instrText xml:space="preserve"> PAGEREF _Toc104219873 \h </w:instrText>
+              <w:instrText xml:space="preserve"> PAGEREF _Toc104230317 \h </w:instrText>
             </w:r>
             <w:r>
               <w:rPr>
@@ -1969,9 +1998,11 @@
             <w:pStyle w:val="21"/>
             <w:rPr>
               <w:rFonts w:cstheme="minorBidi"/>
+              <w:b w:val="0"/>
+              <w:bCs w:val="0"/>
             </w:rPr>
           </w:pPr>
-          <w:hyperlink w:anchor="_Toc104219874" w:history="1">
+          <w:hyperlink w:anchor="_Toc104230318" w:history="1">
             <w:r>
               <w:rPr>
                 <w:rStyle w:val="a8"/>
@@ -2003,7 +2034,7 @@
               <w:rPr>
                 <w:webHidden/>
               </w:rPr>
-              <w:instrText xml:space="preserve"> PAGEREF _Toc104219874 \h </w:instrText>
+              <w:instrText xml:space="preserve"> PAGEREF _Toc104230318 \h </w:instrText>
             </w:r>
             <w:r>
               <w:rPr>
@@ -2035,9 +2066,11 @@
             <w:pStyle w:val="21"/>
             <w:rPr>
               <w:rFonts w:cstheme="minorBidi"/>
+              <w:b w:val="0"/>
+              <w:bCs w:val="0"/>
             </w:rPr>
           </w:pPr>
-          <w:hyperlink w:anchor="_Toc104219875" w:history="1">
+          <w:hyperlink w:anchor="_Toc104230319" w:history="1">
             <w:r>
               <w:rPr>
                 <w:rStyle w:val="a8"/>
@@ -2069,7 +2102,7 @@
               <w:rPr>
                 <w:webHidden/>
               </w:rPr>
-              <w:instrText xml:space="preserve"> PAGEREF _Toc104219875 \h </w:instrText>
+              <w:instrText xml:space="preserve"> PAGEREF _Toc104230319 \h </w:instrText>
             </w:r>
             <w:r>
               <w:rPr>
@@ -2101,9 +2134,11 @@
             <w:pStyle w:val="21"/>
             <w:rPr>
               <w:rFonts w:cstheme="minorBidi"/>
+              <w:b w:val="0"/>
+              <w:bCs w:val="0"/>
             </w:rPr>
           </w:pPr>
-          <w:hyperlink w:anchor="_Toc104219876" w:history="1">
+          <w:hyperlink w:anchor="_Toc104230320" w:history="1">
             <w:r>
               <w:rPr>
                 <w:rStyle w:val="a8"/>
@@ -2135,7 +2170,7 @@
               <w:rPr>
                 <w:webHidden/>
               </w:rPr>
-              <w:instrText xml:space="preserve"> PAGEREF _Toc104219876 \h </w:instrText>
+              <w:instrText xml:space="preserve"> PAGEREF _Toc104230320 \h </w:instrText>
             </w:r>
             <w:r>
               <w:rPr>
@@ -2167,9 +2202,11 @@
             <w:pStyle w:val="21"/>
             <w:rPr>
               <w:rFonts w:cstheme="minorBidi"/>
+              <w:b w:val="0"/>
+              <w:bCs w:val="0"/>
             </w:rPr>
           </w:pPr>
-          <w:hyperlink w:anchor="_Toc104219877" w:history="1">
+          <w:hyperlink w:anchor="_Toc104230321" w:history="1">
             <w:r>
               <w:rPr>
                 <w:rStyle w:val="a8"/>
@@ -2201,7 +2238,7 @@
               <w:rPr>
                 <w:webHidden/>
               </w:rPr>
-              <w:instrText xml:space="preserve"> PAGEREF _Toc104219877 \h </w:instrText>
+              <w:instrText xml:space="preserve"> PAGEREF _Toc104230321 \h </w:instrText>
             </w:r>
             <w:r>
               <w:rPr>
@@ -2240,7 +2277,7 @@
               <w:lang w:eastAsia="bg-BG"/>
             </w:rPr>
           </w:pPr>
-          <w:hyperlink w:anchor="_Toc104219878" w:history="1">
+          <w:hyperlink w:anchor="_Toc104230322" w:history="1">
             <w:r>
               <w:rPr>
                 <w:rStyle w:val="a8"/>
@@ -2337,7 +2374,7 @@
                 <w:noProof/>
                 <w:webHidden/>
               </w:rPr>
-              <w:instrText xml:space="preserve"> PAGEREF _Toc104219878 \h </w:instrText>
+              <w:instrText xml:space="preserve"> PAGEREF _Toc104230322 \h </w:instrText>
             </w:r>
             <w:r>
               <w:rPr>
@@ -2373,9 +2410,11 @@
             <w:pStyle w:val="21"/>
             <w:rPr>
               <w:rFonts w:cstheme="minorBidi"/>
+              <w:b w:val="0"/>
+              <w:bCs w:val="0"/>
             </w:rPr>
           </w:pPr>
-          <w:hyperlink w:anchor="_Toc104219879" w:history="1">
+          <w:hyperlink w:anchor="_Toc104230323" w:history="1">
             <w:r>
               <w:rPr>
                 <w:rStyle w:val="a8"/>
@@ -2414,7 +2453,7 @@
               <w:rPr>
                 <w:webHidden/>
               </w:rPr>
-              <w:instrText xml:space="preserve"> PAGEREF _Toc104219879 \h </w:instrText>
+              <w:instrText xml:space="preserve"> PAGEREF _Toc104230323 \h </w:instrText>
             </w:r>
             <w:r>
               <w:rPr>
@@ -2446,9 +2485,11 @@
             <w:pStyle w:val="21"/>
             <w:rPr>
               <w:rFonts w:cstheme="minorBidi"/>
+              <w:b w:val="0"/>
+              <w:bCs w:val="0"/>
             </w:rPr>
           </w:pPr>
-          <w:hyperlink w:anchor="_Toc104219880" w:history="1">
+          <w:hyperlink w:anchor="_Toc104230324" w:history="1">
             <w:r>
               <w:rPr>
                 <w:rStyle w:val="a8"/>
@@ -2540,7 +2581,7 @@
               <w:rPr>
                 <w:webHidden/>
               </w:rPr>
-              <w:instrText xml:space="preserve"> PAGEREF _Toc104219880 \h </w:instrText>
+              <w:instrText xml:space="preserve"> PAGEREF _Toc104230324 \h </w:instrText>
             </w:r>
             <w:r>
               <w:rPr>
@@ -2572,9 +2613,11 @@
             <w:pStyle w:val="21"/>
             <w:rPr>
               <w:rFonts w:cstheme="minorBidi"/>
+              <w:b w:val="0"/>
+              <w:bCs w:val="0"/>
             </w:rPr>
           </w:pPr>
-          <w:hyperlink w:anchor="_Toc104219881" w:history="1">
+          <w:hyperlink w:anchor="_Toc104230325" w:history="1">
             <w:r>
               <w:rPr>
                 <w:rStyle w:val="a8"/>
@@ -2606,7 +2649,7 @@
               <w:rPr>
                 <w:webHidden/>
               </w:rPr>
-              <w:instrText xml:space="preserve"> PAGEREF _Toc104219881 \h </w:instrText>
+              <w:instrText xml:space="preserve"> PAGEREF _Toc104230325 \h </w:instrText>
             </w:r>
             <w:r>
               <w:rPr>
@@ -2638,9 +2681,11 @@
             <w:pStyle w:val="21"/>
             <w:rPr>
               <w:rFonts w:cstheme="minorBidi"/>
+              <w:b w:val="0"/>
+              <w:bCs w:val="0"/>
             </w:rPr>
           </w:pPr>
-          <w:hyperlink w:anchor="_Toc104219882" w:history="1">
+          <w:hyperlink w:anchor="_Toc104230326" w:history="1">
             <w:r>
               <w:rPr>
                 <w:rStyle w:val="a8"/>
@@ -2672,7 +2717,7 @@
               <w:rPr>
                 <w:webHidden/>
               </w:rPr>
-              <w:instrText xml:space="preserve"> PAGEREF _Toc104219882 \h </w:instrText>
+              <w:instrText xml:space="preserve"> PAGEREF _Toc104230326 \h </w:instrText>
             </w:r>
             <w:r>
               <w:rPr>
@@ -2704,9 +2749,11 @@
             <w:pStyle w:val="21"/>
             <w:rPr>
               <w:rFonts w:cstheme="minorBidi"/>
+              <w:b w:val="0"/>
+              <w:bCs w:val="0"/>
             </w:rPr>
           </w:pPr>
-          <w:hyperlink w:anchor="_Toc104219883" w:history="1">
+          <w:hyperlink w:anchor="_Toc104230327" w:history="1">
             <w:r>
               <w:rPr>
                 <w:rStyle w:val="a8"/>
@@ -2738,7 +2785,7 @@
               <w:rPr>
                 <w:webHidden/>
               </w:rPr>
-              <w:instrText xml:space="preserve"> PAGEREF _Toc104219883 \h </w:instrText>
+              <w:instrText xml:space="preserve"> PAGEREF _Toc104230327 \h </w:instrText>
             </w:r>
             <w:r>
               <w:rPr>
@@ -2770,9 +2817,11 @@
             <w:pStyle w:val="21"/>
             <w:rPr>
               <w:rFonts w:cstheme="minorBidi"/>
+              <w:b w:val="0"/>
+              <w:bCs w:val="0"/>
             </w:rPr>
           </w:pPr>
-          <w:hyperlink w:anchor="_Toc104219884" w:history="1">
+          <w:hyperlink w:anchor="_Toc104230328" w:history="1">
             <w:r>
               <w:rPr>
                 <w:rStyle w:val="a8"/>
@@ -2804,7 +2853,7 @@
               <w:rPr>
                 <w:webHidden/>
               </w:rPr>
-              <w:instrText xml:space="preserve"> PAGEREF _Toc104219884 \h </w:instrText>
+              <w:instrText xml:space="preserve"> PAGEREF _Toc104230328 \h </w:instrText>
             </w:r>
             <w:r>
               <w:rPr>
@@ -2836,9 +2885,11 @@
             <w:pStyle w:val="21"/>
             <w:rPr>
               <w:rFonts w:cstheme="minorBidi"/>
+              <w:b w:val="0"/>
+              <w:bCs w:val="0"/>
             </w:rPr>
           </w:pPr>
-          <w:hyperlink w:anchor="_Toc104219885" w:history="1">
+          <w:hyperlink w:anchor="_Toc104230329" w:history="1">
             <w:r>
               <w:rPr>
                 <w:rStyle w:val="a8"/>
@@ -2862,7 +2913,7 @@
               <w:rPr>
                 <w:webHidden/>
               </w:rPr>
-              <w:instrText xml:space="preserve"> PAGEREF _Toc104219885 \h </w:instrText>
+              <w:instrText xml:space="preserve"> PAGEREF _Toc104230329 \h </w:instrText>
             </w:r>
             <w:r>
               <w:rPr>
@@ -2901,7 +2952,7 @@
               <w:lang w:eastAsia="bg-BG"/>
             </w:rPr>
           </w:pPr>
-          <w:hyperlink w:anchor="_Toc104219886" w:history="1">
+          <w:hyperlink w:anchor="_Toc104230330" w:history="1">
             <w:r>
               <w:rPr>
                 <w:rStyle w:val="a8"/>
@@ -2930,7 +2981,7 @@
                 <w:noProof/>
                 <w:webHidden/>
               </w:rPr>
-              <w:instrText xml:space="preserve"> PAGEREF _Toc104219886 \h </w:instrText>
+              <w:instrText xml:space="preserve"> PAGEREF _Toc104230330 \h </w:instrText>
             </w:r>
             <w:r>
               <w:rPr>
@@ -2981,7 +3032,7 @@
           <w:lang w:val="en-US"/>
         </w:rPr>
       </w:pPr>
-      <w:bookmarkStart w:id="1" w:name="_Toc104219855"/>
+      <w:bookmarkStart w:id="1" w:name="_Toc104230299"/>
       <w:r>
         <w:rPr>
           <w:rStyle w:val="normaltextrun"/>
@@ -3049,7 +3100,7 @@
           <w:color w:val="404040" w:themeColor="text1" w:themeTint="BF"/>
         </w:rPr>
       </w:pPr>
-      <w:bookmarkStart w:id="2" w:name="_Toc104219856"/>
+      <w:bookmarkStart w:id="2" w:name="_Toc104230300"/>
       <w:r>
         <w:rPr>
           <w:rFonts w:cstheme="majorHAnsi"/>
@@ -3079,7 +3130,7 @@
           <w:color w:val="404040" w:themeColor="text1" w:themeTint="BF"/>
         </w:rPr>
       </w:pPr>
-      <w:bookmarkStart w:id="3" w:name="_Toc104219857"/>
+      <w:bookmarkStart w:id="3" w:name="_Toc104230301"/>
       <w:r>
         <w:rPr>
           <w:rFonts w:cstheme="majorHAnsi"/>
@@ -3106,7 +3157,15 @@
           <w:sz w:val="24"/>
           <w:szCs w:val="24"/>
         </w:rPr>
-        <w:t>Главен екран</w:t>
+        <w:t>Начален</w:t>
+      </w:r>
+      <w:r>
+        <w:rPr>
+          <w:rFonts w:asciiTheme="majorHAnsi" w:hAnsiTheme="majorHAnsi" w:cstheme="majorHAnsi"/>
+          <w:sz w:val="24"/>
+          <w:szCs w:val="24"/>
+        </w:rPr>
+        <w:t xml:space="preserve"> екран</w:t>
       </w:r>
     </w:p>
     <w:p>
@@ -3153,7 +3212,25 @@
     </w:p>
     <w:p>
       <w:r>
-        <w:t>Съдържа избор за вход или регистрация в системата.</w:t>
+        <w:t>Началният екран предоставя на потребителя възможност за</w:t>
+      </w:r>
+      <w:r>
+        <w:t xml:space="preserve"> избор </w:t>
+      </w:r>
+      <w:r>
+        <w:t>на</w:t>
+      </w:r>
+      <w:r>
+        <w:t xml:space="preserve"> регистрация</w:t>
+      </w:r>
+      <w:r>
+        <w:t xml:space="preserve"> или</w:t>
+      </w:r>
+      <w:r>
+        <w:t xml:space="preserve"> в</w:t>
+      </w:r>
+      <w:r>
+        <w:t>ход, ако вече има създаден профил в системата.</w:t>
       </w:r>
     </w:p>
     <w:p/>
@@ -3619,7 +3696,7 @@
           <w:color w:val="404040" w:themeColor="text1" w:themeTint="BF"/>
         </w:rPr>
       </w:pPr>
-      <w:bookmarkStart w:id="4" w:name="_Toc104219858"/>
+      <w:bookmarkStart w:id="4" w:name="_Toc104230302"/>
       <w:r>
         <w:rPr>
           <w:rStyle w:val="a6"/>
@@ -3662,7 +3739,7 @@
           <w:color w:val="404040" w:themeColor="text1" w:themeTint="BF"/>
         </w:rPr>
       </w:pPr>
-      <w:bookmarkStart w:id="5" w:name="_Toc104219859"/>
+      <w:bookmarkStart w:id="5" w:name="_Toc104230303"/>
       <w:r>
         <w:rPr>
           <w:rFonts w:cstheme="majorHAnsi"/>
@@ -3945,7 +4022,7 @@
           <w:color w:val="404040" w:themeColor="text1" w:themeTint="BF"/>
         </w:rPr>
       </w:pPr>
-      <w:bookmarkStart w:id="6" w:name="_Toc104219860"/>
+      <w:bookmarkStart w:id="6" w:name="_Toc104230304"/>
       <w:r>
         <w:rPr>
           <w:b/>
@@ -4014,7 +4091,7 @@
           <w:color w:val="404040" w:themeColor="text1" w:themeTint="BF"/>
         </w:rPr>
       </w:pPr>
-      <w:bookmarkStart w:id="7" w:name="_Toc104219861"/>
+      <w:bookmarkStart w:id="7" w:name="_Toc104230305"/>
       <w:r>
         <w:rPr>
           <w:rFonts w:cstheme="majorHAnsi"/>
@@ -4036,6 +4113,9 @@
     </w:p>
     <w:p>
       <w:r>
+        <w:rPr>
+          <w:noProof/>
+        </w:rPr>
         <w:lastRenderedPageBreak/>
         <w:drawing>
           <wp:inline distT="0" distB="0" distL="0" distR="0" wp14:anchorId="612A8E79" wp14:editId="78991DCF">
@@ -4067,7 +4147,7 @@
         </w:rPr>
       </w:pPr>
       <w:bookmarkStart w:id="8" w:name="_Toc103516478"/>
-      <w:bookmarkStart w:id="9" w:name="_Toc104219862"/>
+      <w:bookmarkStart w:id="9" w:name="_Toc104230306"/>
       <w:r>
         <w:rPr>
           <w:rStyle w:val="10"/>
@@ -4089,7 +4169,7 @@
           <w:color w:val="404040" w:themeColor="text1" w:themeTint="BF"/>
         </w:rPr>
       </w:pPr>
-      <w:bookmarkStart w:id="10" w:name="_Toc104219863"/>
+      <w:bookmarkStart w:id="10" w:name="_Toc104230307"/>
       <w:r>
         <w:rPr>
           <w:rStyle w:val="normaltextrun"/>
@@ -4254,7 +4334,7 @@
           <w:color w:val="404040" w:themeColor="text1" w:themeTint="BF"/>
         </w:rPr>
       </w:pPr>
-      <w:bookmarkStart w:id="11" w:name="_Toc104219864"/>
+      <w:bookmarkStart w:id="11" w:name="_Toc104230308"/>
       <w:r>
         <w:rPr>
           <w:rStyle w:val="normaltextrun"/>
@@ -4297,7 +4377,7 @@
           <w:color w:val="404040" w:themeColor="text1" w:themeTint="BF"/>
         </w:rPr>
       </w:pPr>
-      <w:bookmarkStart w:id="12" w:name="_Toc104219865"/>
+      <w:bookmarkStart w:id="12" w:name="_Toc104230309"/>
       <w:r>
         <w:rPr>
           <w:rStyle w:val="normaltextrun"/>
@@ -4418,7 +4498,7 @@
           <w:color w:val="404040" w:themeColor="text1" w:themeTint="BF"/>
         </w:rPr>
       </w:pPr>
-      <w:bookmarkStart w:id="13" w:name="_Toc104219866"/>
+      <w:bookmarkStart w:id="13" w:name="_Toc104230310"/>
       <w:r>
         <w:rPr>
           <w:rStyle w:val="normaltextrun"/>
@@ -4946,7 +5026,7 @@
         </w:rPr>
       </w:pPr>
       <w:bookmarkStart w:id="14" w:name="_Toc103516479"/>
-      <w:bookmarkStart w:id="15" w:name="_Toc104219867"/>
+      <w:bookmarkStart w:id="15" w:name="_Toc104230311"/>
       <w:r>
         <w:rPr>
           <w:rStyle w:val="normaltextrun"/>
@@ -5089,7 +5169,7 @@
           <w:color w:val="404040" w:themeColor="text1" w:themeTint="BF"/>
         </w:rPr>
       </w:pPr>
-      <w:bookmarkStart w:id="16" w:name="_Toc104219868"/>
+      <w:bookmarkStart w:id="16" w:name="_Toc104230312"/>
       <w:r>
         <w:rPr>
           <w:rStyle w:val="normaltextrun"/>
@@ -5188,7 +5268,7 @@
           <w:color w:val="404040" w:themeColor="text1" w:themeTint="BF"/>
         </w:rPr>
       </w:pPr>
-      <w:bookmarkStart w:id="17" w:name="_Toc104219869"/>
+      <w:bookmarkStart w:id="17" w:name="_Toc104230313"/>
       <w:r>
         <w:rPr>
           <w:rStyle w:val="normaltextrun"/>
@@ -5248,7 +5328,7 @@
           <w:color w:val="404040" w:themeColor="text1" w:themeTint="BF"/>
         </w:rPr>
       </w:pPr>
-      <w:bookmarkStart w:id="18" w:name="_Toc104219870"/>
+      <w:bookmarkStart w:id="18" w:name="_Toc104230314"/>
       <w:r>
         <w:rPr>
           <w:rStyle w:val="normaltextrun"/>
@@ -5361,7 +5441,7 @@
           <w:color w:val="404040" w:themeColor="text1" w:themeTint="BF"/>
         </w:rPr>
       </w:pPr>
-      <w:bookmarkStart w:id="19" w:name="_Toc104219871"/>
+      <w:bookmarkStart w:id="19" w:name="_Toc104230315"/>
       <w:r>
         <w:rPr>
           <w:rStyle w:val="normaltextrun"/>
@@ -5433,7 +5513,7 @@
           <w:color w:val="404040" w:themeColor="text1" w:themeTint="BF"/>
         </w:rPr>
       </w:pPr>
-      <w:bookmarkStart w:id="20" w:name="_Toc104219872"/>
+      <w:bookmarkStart w:id="20" w:name="_Toc104230316"/>
       <w:r>
         <w:rPr>
           <w:rStyle w:val="normaltextrun"/>
@@ -5902,7 +5982,7 @@
         </w:rPr>
       </w:pPr>
       <w:bookmarkStart w:id="21" w:name="_Toc103516480"/>
-      <w:bookmarkStart w:id="22" w:name="_Toc104219873"/>
+      <w:bookmarkStart w:id="22" w:name="_Toc104230317"/>
       <w:r>
         <w:rPr>
           <w:rStyle w:val="normaltextrun"/>
@@ -6031,7 +6111,7 @@
           <w:lang w:val="en-US"/>
         </w:rPr>
       </w:pPr>
-      <w:bookmarkStart w:id="23" w:name="_Toc104219874"/>
+      <w:bookmarkStart w:id="23" w:name="_Toc104230318"/>
       <w:r>
         <w:rPr>
           <w:rStyle w:val="normaltextrun"/>
@@ -6117,7 +6197,7 @@
           <w:lang w:val="en-US"/>
         </w:rPr>
       </w:pPr>
-      <w:bookmarkStart w:id="24" w:name="_Toc104219875"/>
+      <w:bookmarkStart w:id="24" w:name="_Toc104230319"/>
       <w:r>
         <w:rPr>
           <w:rStyle w:val="normaltextrun"/>
@@ -6203,7 +6283,7 @@
           <w:lang w:val="en-US"/>
         </w:rPr>
       </w:pPr>
-      <w:bookmarkStart w:id="25" w:name="_Toc104219876"/>
+      <w:bookmarkStart w:id="25" w:name="_Toc104230320"/>
       <w:r>
         <w:rPr>
           <w:rStyle w:val="normaltextrun"/>
@@ -6266,7 +6346,7 @@
           <w:lang w:val="en-US"/>
         </w:rPr>
       </w:pPr>
-      <w:bookmarkStart w:id="26" w:name="_Toc104219877"/>
+      <w:bookmarkStart w:id="26" w:name="_Toc104230321"/>
       <w:r>
         <w:rPr>
           <w:rStyle w:val="normaltextrun"/>
@@ -7002,7 +7082,7 @@
         </w:rPr>
       </w:pPr>
       <w:bookmarkStart w:id="27" w:name="_Toc103516481"/>
-      <w:bookmarkStart w:id="28" w:name="_Toc104219878"/>
+      <w:bookmarkStart w:id="28" w:name="_Toc104230322"/>
       <w:r>
         <w:rPr>
           <w:rStyle w:val="normaltextrun"/>
@@ -7091,7 +7171,7 @@
           <w:color w:val="404040" w:themeColor="text1" w:themeTint="BF"/>
         </w:rPr>
       </w:pPr>
-      <w:bookmarkStart w:id="29" w:name="_Toc104219879"/>
+      <w:bookmarkStart w:id="29" w:name="_Toc104230323"/>
       <w:r>
         <w:rPr>
           <w:rStyle w:val="normaltextrun"/>
@@ -7186,7 +7266,7 @@
           <w:lang w:val="en-US"/>
         </w:rPr>
       </w:pPr>
-      <w:bookmarkStart w:id="30" w:name="_Toc104219880"/>
+      <w:bookmarkStart w:id="30" w:name="_Toc104230324"/>
       <w:r>
         <w:rPr>
           <w:rStyle w:val="normaltextrun"/>
@@ -7407,7 +7487,7 @@
           <w:lang w:val="en-US"/>
         </w:rPr>
       </w:pPr>
-      <w:bookmarkStart w:id="31" w:name="_Toc104219881"/>
+      <w:bookmarkStart w:id="31" w:name="_Toc104230325"/>
       <w:r>
         <w:rPr>
           <w:rStyle w:val="normaltextrun"/>
@@ -7504,7 +7584,7 @@
           <w:lang w:val="en-US"/>
         </w:rPr>
       </w:pPr>
-      <w:bookmarkStart w:id="32" w:name="_Toc104219882"/>
+      <w:bookmarkStart w:id="32" w:name="_Toc104230326"/>
       <w:r>
         <w:rPr>
           <w:rStyle w:val="normaltextrun"/>
@@ -7719,7 +7799,7 @@
           <w:lang w:val="en-US"/>
         </w:rPr>
       </w:pPr>
-      <w:bookmarkStart w:id="33" w:name="_Toc104219883"/>
+      <w:bookmarkStart w:id="33" w:name="_Toc104230327"/>
       <w:r>
         <w:rPr>
           <w:rFonts w:cstheme="majorHAnsi"/>
@@ -8246,7 +8326,7 @@
           <w:color w:val="404040" w:themeColor="text1" w:themeTint="BF"/>
         </w:rPr>
       </w:pPr>
-      <w:bookmarkStart w:id="34" w:name="_Toc104219884"/>
+      <w:bookmarkStart w:id="34" w:name="_Toc104230328"/>
       <w:r>
         <w:rPr>
           <w:rFonts w:cstheme="majorHAnsi"/>
@@ -8333,7 +8413,7 @@
           <w:color w:val="595959" w:themeColor="text1" w:themeTint="A6"/>
         </w:rPr>
       </w:pPr>
-      <w:bookmarkStart w:id="35" w:name="_Toc104219885"/>
+      <w:bookmarkStart w:id="35" w:name="_Toc104230329"/>
       <w:r>
         <w:rPr>
           <w:rFonts w:cstheme="majorHAnsi"/>
@@ -8411,7 +8491,7 @@
         </w:rPr>
       </w:pPr>
       <w:bookmarkStart w:id="36" w:name="_Toc103516482"/>
-      <w:bookmarkStart w:id="37" w:name="_Toc104219886"/>
+      <w:bookmarkStart w:id="37" w:name="_Toc104230330"/>
       <w:r>
         <w:rPr>
           <w:rStyle w:val="normaltextrun"/>
@@ -9466,6 +9546,7 @@
   <w:style w:type="character" w:default="1" w:styleId="a0">
     <w:name w:val="Default Paragraph Font"/>
     <w:uiPriority w:val="1"/>
+    <w:semiHidden/>
     <w:unhideWhenUsed/>
   </w:style>
   <w:style w:type="table" w:default="1" w:styleId="a1">
@@ -10917,10 +10998,12 @@
     <w:rsid w:val="00093D12"/>
     <w:rsid w:val="002675B8"/>
     <w:rsid w:val="002866CD"/>
+    <w:rsid w:val="002C2B73"/>
     <w:rsid w:val="002E5C1C"/>
     <w:rsid w:val="003142CF"/>
     <w:rsid w:val="006669B0"/>
     <w:rsid w:val="007B4549"/>
+    <w:rsid w:val="00F71C66"/>
   </w:rsids>
   <m:mathPr>
     <m:mathFont m:val="Cambria Math"/>

</xml_diff>